<commit_message>
incomes: add method field
</commit_message>
<xml_diff>
--- a/rentacar/exword_samples/lease.docx
+++ b/rentacar/exword_samples/lease.docx
@@ -1411,15 +1411,7 @@
         <w:t xml:space="preserve">{{limit}} </w:t>
       </w:r>
       <w:r>
-        <w:t xml:space="preserve">miles per month and be charged $0.15 per extra mile if the Vehicle is driven over the allotted </w:t>
-      </w:r>
-      <w:proofErr w:type="gramStart"/>
-      <w:r>
-        <w:t>amount</w:t>
-      </w:r>
-      <w:proofErr w:type="gramEnd"/>
-      <w:r>
-        <w:t xml:space="preserve"> of miles. </w:t>
+        <w:t xml:space="preserve">miles per month and be charged $0.15 per extra mile if the Vehicle is driven over the allotted amount of miles. </w:t>
       </w:r>
     </w:p>
     <w:p>
@@ -1532,15 +1524,7 @@
         <w:t>with deductible no greater than $500.00 per claim</w:t>
       </w:r>
       <w:r>
-        <w:t xml:space="preserve">). Proof of insurance or the insurance card must be provided to the Lessor upon request. The Lessee is responsible for </w:t>
-      </w:r>
-      <w:proofErr w:type="gramStart"/>
-      <w:r>
-        <w:t>insuring</w:t>
-      </w:r>
-      <w:proofErr w:type="gramEnd"/>
-      <w:r>
-        <w:t xml:space="preserve"> the Vehicle based on its full value. Creek Chariot Corp will be named as the registered owner and as "Additional Insured" and loss payee in the insurance policy. </w:t>
+        <w:t xml:space="preserve">). Proof of insurance or the insurance card must be provided to the Lessor upon request. The Lessee is responsible for insuring the Vehicle based on its full value. Creek Chariot Corp will be named as the registered owner and as "Additional Insured" and loss payee in the insurance policy. </w:t>
       </w:r>
       <w:r>
         <w:rPr>
@@ -1864,6 +1848,9 @@
       <w:pPr>
         <w:pStyle w:val="p"/>
         <w:jc w:val="both"/>
+        <w:rPr>
+          <w:lang w:val="ru-RU"/>
+        </w:rPr>
       </w:pPr>
       <w:r>
         <w:rPr>
@@ -1877,22 +1864,16 @@
       </w:r>
       <w:r>
         <w:lastRenderedPageBreak/>
-        <w:t xml:space="preserve">cosmetic additions to the Vehicle are not permitted and shall constitute automatic forfeiture of the deposit, in addition to expenses associated with restoring the vehicle to its original state. </w:t>
-      </w:r>
-    </w:p>
-    <w:p>
-      <w:pPr>
-        <w:pStyle w:val="p"/>
-        <w:jc w:val="both"/>
-      </w:pPr>
-      <w:r>
-        <w:t xml:space="preserve">  </w:t>
-      </w:r>
-    </w:p>
-    <w:p>
-      <w:pPr>
-        <w:pStyle w:val="p"/>
-        <w:jc w:val="both"/>
+        <w:t>cosmetic additions to the Vehicle are not permitted and shall constitute automatic forfeiture of the deposit, in addition to expenses associated with restoring the vehicle to its original state.</w:t>
+      </w:r>
+    </w:p>
+    <w:p>
+      <w:pPr>
+        <w:pStyle w:val="p"/>
+        <w:jc w:val="both"/>
+        <w:rPr>
+          <w:lang w:val="ru-RU"/>
+        </w:rPr>
       </w:pPr>
       <w:r>
         <w:rPr>
@@ -1902,22 +1883,16 @@
         <w:t xml:space="preserve">24. WAIVER. </w:t>
       </w:r>
       <w:r>
-        <w:t xml:space="preserve">The failure of either party to enforce any provision of this Lease shall not be construed as a waiver or limitation of that party's right to subsequently enforce and compel strict compliance with every provision of this lease. </w:t>
-      </w:r>
-    </w:p>
-    <w:p>
-      <w:pPr>
-        <w:pStyle w:val="p"/>
-        <w:jc w:val="both"/>
-      </w:pPr>
-      <w:r>
-        <w:t xml:space="preserve">  </w:t>
-      </w:r>
-    </w:p>
-    <w:p>
-      <w:pPr>
-        <w:pStyle w:val="p"/>
-        <w:jc w:val="both"/>
+        <w:t>The failure of either party to enforce any provision of this Lease shall not be construed as a waiver or limitation of that party's right to subsequently enforce and compel strict compliance with every provision of this lease.</w:t>
+      </w:r>
+    </w:p>
+    <w:p>
+      <w:pPr>
+        <w:pStyle w:val="p"/>
+        <w:jc w:val="both"/>
+        <w:rPr>
+          <w:lang w:val="ru-RU"/>
+        </w:rPr>
       </w:pPr>
       <w:r>
         <w:rPr>
@@ -1933,15 +1908,10 @@
     <w:p>
       <w:pPr>
         <w:pStyle w:val="p"/>
-      </w:pPr>
-      <w:r>
-        <w:t xml:space="preserve">  </w:t>
-      </w:r>
-    </w:p>
-    <w:p>
-      <w:pPr>
-        <w:pStyle w:val="p"/>
-        <w:jc w:val="both"/>
+        <w:jc w:val="both"/>
+        <w:rPr>
+          <w:lang w:val="ru-RU"/>
+        </w:rPr>
       </w:pPr>
       <w:r>
         <w:rPr>
@@ -1958,15 +1928,9 @@
       <w:pPr>
         <w:pStyle w:val="p"/>
         <w:jc w:val="both"/>
-      </w:pPr>
-      <w:r>
-        <w:t xml:space="preserve">  </w:t>
-      </w:r>
-    </w:p>
-    <w:p>
-      <w:pPr>
-        <w:pStyle w:val="p"/>
-        <w:jc w:val="both"/>
+        <w:rPr>
+          <w:lang w:val="ru-RU"/>
+        </w:rPr>
       </w:pPr>
       <w:r>
         <w:rPr>
@@ -1983,15 +1947,9 @@
       <w:pPr>
         <w:pStyle w:val="p"/>
         <w:jc w:val="both"/>
-      </w:pPr>
-      <w:r>
-        <w:t xml:space="preserve">  </w:t>
-      </w:r>
-    </w:p>
-    <w:p>
-      <w:pPr>
-        <w:pStyle w:val="p"/>
-        <w:jc w:val="both"/>
+        <w:rPr>
+          <w:lang w:val="ru-RU"/>
+        </w:rPr>
       </w:pPr>
       <w:r>
         <w:rPr>
@@ -2008,15 +1966,9 @@
       <w:pPr>
         <w:pStyle w:val="p"/>
         <w:jc w:val="both"/>
-      </w:pPr>
-      <w:r>
-        <w:t xml:space="preserve">  </w:t>
-      </w:r>
-    </w:p>
-    <w:p>
-      <w:pPr>
-        <w:pStyle w:val="p"/>
-        <w:jc w:val="both"/>
+        <w:rPr>
+          <w:lang w:val="ru-RU"/>
+        </w:rPr>
       </w:pPr>
       <w:r>
         <w:rPr>
@@ -2026,22 +1978,16 @@
         <w:t xml:space="preserve">29. INDEMNIFICATION. </w:t>
       </w:r>
       <w:r>
-        <w:t xml:space="preserve">Lessee agrees to indemnify and hold harmless the Lessor from any loss; shall keep the Vehicle free from encumbrances, fines, liens, claims and expenses resulting from the maintenance and use of the vehicle. </w:t>
-      </w:r>
-    </w:p>
-    <w:p>
-      <w:pPr>
-        <w:pStyle w:val="p"/>
-        <w:jc w:val="both"/>
-      </w:pPr>
-      <w:r>
-        <w:t xml:space="preserve">  </w:t>
-      </w:r>
-    </w:p>
-    <w:p>
-      <w:pPr>
-        <w:pStyle w:val="p"/>
-        <w:jc w:val="both"/>
+        <w:t>Lessee agrees to indemnify and hold harmless the Lessor from any loss; shall keep the Vehicle free from encumbrances, fines, liens, claims and expenses resulting from the maintenance and use of the vehicle.</w:t>
+      </w:r>
+    </w:p>
+    <w:p>
+      <w:pPr>
+        <w:pStyle w:val="p"/>
+        <w:jc w:val="both"/>
+        <w:rPr>
+          <w:lang w:val="ru-RU"/>
+        </w:rPr>
       </w:pPr>
       <w:r>
         <w:rPr>
@@ -2058,15 +2004,9 @@
       <w:pPr>
         <w:pStyle w:val="p"/>
         <w:jc w:val="both"/>
-      </w:pPr>
-      <w:r>
-        <w:t xml:space="preserve">  </w:t>
-      </w:r>
-    </w:p>
-    <w:p>
-      <w:pPr>
-        <w:pStyle w:val="p"/>
-        <w:jc w:val="both"/>
+        <w:rPr>
+          <w:lang w:val="ru-RU"/>
+        </w:rPr>
       </w:pPr>
       <w:r>
         <w:rPr>
@@ -2082,122 +2022,116 @@
     <w:p>
       <w:pPr>
         <w:pStyle w:val="p"/>
-      </w:pPr>
-      <w:r>
-        <w:t xml:space="preserve">  </w:t>
-      </w:r>
-    </w:p>
-    <w:p>
-      <w:pPr>
-        <w:pStyle w:val="p"/>
+        <w:rPr>
+          <w:lang w:val="ru-RU"/>
+        </w:rPr>
+      </w:pPr>
+      <w:r>
+        <w:rPr>
+          <w:b/>
+          <w:bCs/>
+        </w:rPr>
+        <w:t xml:space="preserve">32. SIGNATORIES. </w:t>
+      </w:r>
+      <w:r>
+        <w:t>This Agreement shall be executed by</w:t>
+      </w:r>
+      <w:r>
+        <w:rPr>
+          <w:color w:val="000000" w:themeColor="text1"/>
+        </w:rPr>
+        <w:t xml:space="preserve"> {{renter}}</w:t>
+      </w:r>
+      <w:r>
         <w:rPr>
           <w:lang w:val="en-IN"/>
         </w:rPr>
-      </w:pPr>
-      <w:r>
-        <w:rPr>
-          <w:b/>
-          <w:bCs/>
-        </w:rPr>
-        <w:t xml:space="preserve">32. SIGNATORIES. </w:t>
-      </w:r>
-      <w:r>
-        <w:t>This Agreement shall be executed by</w:t>
-      </w:r>
-      <w:r>
-        <w:rPr>
-          <w:color w:val="000000" w:themeColor="text1"/>
-        </w:rPr>
-        <w:t xml:space="preserve"> {{renter}}</w:t>
-      </w:r>
-      <w:r>
+        <w:t xml:space="preserve"> </w:t>
+      </w:r>
+      <w:r>
+        <w:t xml:space="preserve">by Denis </w:t>
+      </w:r>
+      <w:proofErr w:type="spellStart"/>
+      <w:r>
+        <w:t>Kokozov</w:t>
+      </w:r>
+      <w:proofErr w:type="spellEnd"/>
+      <w:r>
+        <w:t xml:space="preserve">, on behalf of </w:t>
+      </w:r>
+      <w:proofErr w:type="spellStart"/>
+      <w:r>
+        <w:t>Creekchariotcorp</w:t>
+      </w:r>
+      <w:proofErr w:type="spellEnd"/>
+      <w:r>
+        <w:t>. This Agreement shall be effective as of the date mentioned above:</w:t>
+      </w:r>
+    </w:p>
+    <w:p>
+      <w:pPr>
+        <w:pStyle w:val="p"/>
+        <w:rPr>
+          <w:b/>
+          <w:bCs/>
+        </w:rPr>
+      </w:pPr>
+      <w:r>
+        <w:rPr>
+          <w:b/>
+          <w:bCs/>
+        </w:rPr>
+        <w:t>33. SMS Consent and Notification Agreement</w:t>
+      </w:r>
+    </w:p>
+    <w:p>
+      <w:pPr>
+        <w:pStyle w:val="p"/>
+      </w:pPr>
+      <w:r>
+        <w:rPr>
+          <w:rFonts w:ascii="Segoe UI Symbol" w:hAnsi="Segoe UI Symbol" w:cs="Segoe UI Symbol"/>
+        </w:rPr>
+        <w:t>☐</w:t>
+      </w:r>
+      <w:r>
+        <w:t xml:space="preserve"> I agree to receive SMS notifications from DESI CARS regarding payment reminders, scheduled maintenance, and other important rental-related updates. This consent is required to receive SMS messages related to your rental.</w:t>
+      </w:r>
+    </w:p>
+    <w:p>
+      <w:pPr>
+        <w:pStyle w:val="p"/>
+      </w:pPr>
+      <w:r>
+        <w:t>Note: If this box is not checked, DESI CARS will not send SMS messages.</w:t>
+      </w:r>
+    </w:p>
+    <w:p>
+      <w:pPr>
+        <w:pStyle w:val="p"/>
+      </w:pPr>
+      <w:r>
+        <w:t xml:space="preserve">DESI CARS is a brand name operated by </w:t>
+      </w:r>
+      <w:proofErr w:type="spellStart"/>
+      <w:r>
+        <w:t>Creekchariotcorp</w:t>
+      </w:r>
+      <w:proofErr w:type="spellEnd"/>
+      <w:r>
+        <w:t>.</w:t>
+      </w:r>
+    </w:p>
+    <w:p>
+      <w:pPr>
+        <w:pStyle w:val="p"/>
         <w:rPr>
           <w:lang w:val="en-IN"/>
         </w:rPr>
-        <w:t xml:space="preserve"> </w:t>
-      </w:r>
-      <w:r>
-        <w:t xml:space="preserve">by Denis </w:t>
-      </w:r>
-      <w:proofErr w:type="spellStart"/>
-      <w:r>
-        <w:t>Kokozov</w:t>
-      </w:r>
-      <w:proofErr w:type="spellEnd"/>
-      <w:r>
-        <w:t xml:space="preserve">, on behalf of </w:t>
-      </w:r>
-      <w:proofErr w:type="spellStart"/>
-      <w:r>
-        <w:t>Creekchariotcorp</w:t>
-      </w:r>
-      <w:proofErr w:type="spellEnd"/>
-      <w:r>
-        <w:t>. This Agreement shall be effective as of the date mentioned above:</w:t>
-      </w:r>
-    </w:p>
-    <w:p>
-      <w:pPr>
-        <w:pStyle w:val="p"/>
-        <w:rPr>
-          <w:lang w:val="en-IN"/>
-        </w:rPr>
-      </w:pPr>
-    </w:p>
-    <w:p>
-      <w:pPr>
-        <w:pStyle w:val="p"/>
-        <w:rPr>
-          <w:b/>
-          <w:bCs/>
-        </w:rPr>
-      </w:pPr>
-      <w:r>
-        <w:rPr>
-          <w:b/>
-          <w:bCs/>
-        </w:rPr>
-        <w:t>33. Consent to Receive SMS Notifications.</w:t>
-      </w:r>
-    </w:p>
-    <w:p>
-      <w:pPr>
-        <w:pStyle w:val="p"/>
-        <w:rPr>
-          <w:lang w:val="en-IN"/>
-        </w:rPr>
-      </w:pPr>
-      <w:r>
-        <w:t xml:space="preserve">The renter agrees to receive SMS notifications regarding payment reminders, scheduled maintenance, and other service updates related to the rental agreement. </w:t>
-      </w:r>
-      <w:r>
-        <w:rPr>
-          <w:b/>
-          <w:bCs/>
-          <w:i/>
-          <w:iCs/>
-          <w:sz w:val="20"/>
-          <w:szCs w:val="20"/>
-        </w:rPr>
-        <w:t>Privacy Policy, Terms &amp; Conditions</w:t>
-      </w:r>
-      <w:r>
-        <w:rPr>
-          <w:sz w:val="20"/>
-          <w:szCs w:val="20"/>
-        </w:rPr>
-        <w:t xml:space="preserve"> </w:t>
-      </w:r>
-      <w:hyperlink r:id="rId4">
-        <w:r>
-          <w:rPr>
-            <w:rStyle w:val="a3"/>
-            <w:sz w:val="22"/>
-            <w:szCs w:val="22"/>
-          </w:rPr>
-          <w:t>https://desicarscenter.com/policy</w:t>
-        </w:r>
-      </w:hyperlink>
+      </w:pPr>
+      <w:r>
+        <w:t>Privacy Policy and Terms: https://desicarscenter.com/policy</w:t>
+      </w:r>
     </w:p>
     <w:p>
       <w:pPr>
@@ -2402,22 +2336,10 @@
           <w:color w:val="FFFFFF" w:themeColor="background1"/>
           <w:u w:val="single" w:color="000000" w:themeColor="text1"/>
         </w:rPr>
-        <w:t>{{signature</w:t>
-      </w:r>
-      <w:proofErr w:type="gramStart"/>
-      <w:r>
-        <w:rPr>
-          <w:color w:val="FFFFFF" w:themeColor="background1"/>
-          <w:u w:val="single" w:color="000000" w:themeColor="text1"/>
-        </w:rPr>
-        <w:t>}}</w:t>
-      </w:r>
-      <w:r>
-        <w:t>_</w:t>
-      </w:r>
-      <w:proofErr w:type="gramEnd"/>
-      <w:r>
-        <w:t xml:space="preserve">__ </w:t>
+        <w:t>{{signature}}</w:t>
+      </w:r>
+      <w:r>
+        <w:t xml:space="preserve">___ </w:t>
       </w:r>
     </w:p>
     <w:p>
@@ -2537,7 +2459,7 @@
                           </pic:cNvPicPr>
                         </pic:nvPicPr>
                         <pic:blipFill>
-                          <a:blip r:embed="rId5" cstate="print">
+                          <a:blip r:embed="rId4" cstate="print">
                             <a:extLst>
                               <a:ext uri="{28A0092B-C50C-407E-A947-70E740481C1C}">
                                 <a14:useLocalDpi xmlns:a14="http://schemas.microsoft.com/office/drawing/2010/main" val="0"/>

</xml_diff>